<commit_message>
GIT Plumbing, cat-file -p,  Configuration
</commit_message>
<xml_diff>
--- a/Git-Cheat-Sheet-Word.docx
+++ b/Git-Cheat-Sheet-Word.docx
@@ -688,6 +688,458 @@
                     <a:xfrm>
                       <a:off x="0" y="0"/>
                       <a:ext cx="5731510" cy="4060190"/>
+                    </a:xfrm>
+                    <a:prstGeom prst="rect">
+                      <a:avLst/>
+                    </a:prstGeom>
+                  </pic:spPr>
+                </pic:pic>
+              </a:graphicData>
+            </a:graphic>
+          </wp:inline>
+        </w:drawing>
+      </w:r>
+    </w:p>
+    <w:p/>
+    <w:p>
+      <w:r>
+        <w:rPr>
+          <w:noProof/>
+        </w:rPr>
+        <w:lastRenderedPageBreak/>
+        <w:drawing>
+          <wp:inline distT="0" distB="0" distL="0" distR="0" wp14:anchorId="79F81D46" wp14:editId="09711595">
+            <wp:extent cx="5731510" cy="3024505"/>
+            <wp:effectExtent l="0" t="0" r="2540" b="4445"/>
+            <wp:docPr id="478426440" name="Picture 1" descr="A screenshot of a computer&#10;&#10;Description automatically generated"/>
+            <wp:cNvGraphicFramePr>
+              <a:graphicFrameLocks xmlns:a="http://schemas.openxmlformats.org/drawingml/2006/main" noChangeAspect="1"/>
+            </wp:cNvGraphicFramePr>
+            <a:graphic xmlns:a="http://schemas.openxmlformats.org/drawingml/2006/main">
+              <a:graphicData uri="http://schemas.openxmlformats.org/drawingml/2006/picture">
+                <pic:pic xmlns:pic="http://schemas.openxmlformats.org/drawingml/2006/picture">
+                  <pic:nvPicPr>
+                    <pic:cNvPr id="478426440" name="Picture 1" descr="A screenshot of a computer&#10;&#10;Description automatically generated"/>
+                    <pic:cNvPicPr/>
+                  </pic:nvPicPr>
+                  <pic:blipFill>
+                    <a:blip r:embed="rId21"/>
+                    <a:stretch>
+                      <a:fillRect/>
+                    </a:stretch>
+                  </pic:blipFill>
+                  <pic:spPr>
+                    <a:xfrm>
+                      <a:off x="0" y="0"/>
+                      <a:ext cx="5731510" cy="3024505"/>
+                    </a:xfrm>
+                    <a:prstGeom prst="rect">
+                      <a:avLst/>
+                    </a:prstGeom>
+                  </pic:spPr>
+                </pic:pic>
+              </a:graphicData>
+            </a:graphic>
+          </wp:inline>
+        </w:drawing>
+      </w:r>
+      <w:r>
+        <w:rPr>
+          <w:noProof/>
+        </w:rPr>
+        <w:drawing>
+          <wp:inline distT="0" distB="0" distL="0" distR="0" wp14:anchorId="40855DFC" wp14:editId="2D07E228">
+            <wp:extent cx="5731510" cy="872490"/>
+            <wp:effectExtent l="0" t="0" r="2540" b="3810"/>
+            <wp:docPr id="1904444750" name="Picture 1" descr="A computer screen with white text&#10;&#10;Description automatically generated"/>
+            <wp:cNvGraphicFramePr>
+              <a:graphicFrameLocks xmlns:a="http://schemas.openxmlformats.org/drawingml/2006/main" noChangeAspect="1"/>
+            </wp:cNvGraphicFramePr>
+            <a:graphic xmlns:a="http://schemas.openxmlformats.org/drawingml/2006/main">
+              <a:graphicData uri="http://schemas.openxmlformats.org/drawingml/2006/picture">
+                <pic:pic xmlns:pic="http://schemas.openxmlformats.org/drawingml/2006/picture">
+                  <pic:nvPicPr>
+                    <pic:cNvPr id="1904444750" name="Picture 1" descr="A computer screen with white text&#10;&#10;Description automatically generated"/>
+                    <pic:cNvPicPr/>
+                  </pic:nvPicPr>
+                  <pic:blipFill>
+                    <a:blip r:embed="rId22"/>
+                    <a:stretch>
+                      <a:fillRect/>
+                    </a:stretch>
+                  </pic:blipFill>
+                  <pic:spPr>
+                    <a:xfrm>
+                      <a:off x="0" y="0"/>
+                      <a:ext cx="5731510" cy="872490"/>
+                    </a:xfrm>
+                    <a:prstGeom prst="rect">
+                      <a:avLst/>
+                    </a:prstGeom>
+                  </pic:spPr>
+                </pic:pic>
+              </a:graphicData>
+            </a:graphic>
+          </wp:inline>
+        </w:drawing>
+      </w:r>
+    </w:p>
+    <w:p>
+      <w:r>
+        <w:rPr>
+          <w:noProof/>
+        </w:rPr>
+        <w:drawing>
+          <wp:inline distT="0" distB="0" distL="0" distR="0" wp14:anchorId="2DBCFB4F" wp14:editId="50A5D909">
+            <wp:extent cx="5731510" cy="4754245"/>
+            <wp:effectExtent l="0" t="0" r="2540" b="8255"/>
+            <wp:docPr id="1935966938" name="Picture 1" descr="A screenshot of a computer program&#10;&#10;Description automatically generated"/>
+            <wp:cNvGraphicFramePr>
+              <a:graphicFrameLocks xmlns:a="http://schemas.openxmlformats.org/drawingml/2006/main" noChangeAspect="1"/>
+            </wp:cNvGraphicFramePr>
+            <a:graphic xmlns:a="http://schemas.openxmlformats.org/drawingml/2006/main">
+              <a:graphicData uri="http://schemas.openxmlformats.org/drawingml/2006/picture">
+                <pic:pic xmlns:pic="http://schemas.openxmlformats.org/drawingml/2006/picture">
+                  <pic:nvPicPr>
+                    <pic:cNvPr id="1935966938" name="Picture 1" descr="A screenshot of a computer program&#10;&#10;Description automatically generated"/>
+                    <pic:cNvPicPr/>
+                  </pic:nvPicPr>
+                  <pic:blipFill>
+                    <a:blip r:embed="rId23"/>
+                    <a:stretch>
+                      <a:fillRect/>
+                    </a:stretch>
+                  </pic:blipFill>
+                  <pic:spPr>
+                    <a:xfrm>
+                      <a:off x="0" y="0"/>
+                      <a:ext cx="5731510" cy="4754245"/>
+                    </a:xfrm>
+                    <a:prstGeom prst="rect">
+                      <a:avLst/>
+                    </a:prstGeom>
+                  </pic:spPr>
+                </pic:pic>
+              </a:graphicData>
+            </a:graphic>
+          </wp:inline>
+        </w:drawing>
+      </w:r>
+    </w:p>
+    <w:p>
+      <w:r>
+        <w:rPr>
+          <w:noProof/>
+        </w:rPr>
+        <w:lastRenderedPageBreak/>
+        <w:drawing>
+          <wp:inline distT="0" distB="0" distL="0" distR="0" wp14:anchorId="16604EB9" wp14:editId="2D4B23DC">
+            <wp:extent cx="5731510" cy="1761490"/>
+            <wp:effectExtent l="0" t="0" r="2540" b="0"/>
+            <wp:docPr id="825556436" name="Picture 1" descr="A computer screen with white text&#10;&#10;Description automatically generated"/>
+            <wp:cNvGraphicFramePr>
+              <a:graphicFrameLocks xmlns:a="http://schemas.openxmlformats.org/drawingml/2006/main" noChangeAspect="1"/>
+            </wp:cNvGraphicFramePr>
+            <a:graphic xmlns:a="http://schemas.openxmlformats.org/drawingml/2006/main">
+              <a:graphicData uri="http://schemas.openxmlformats.org/drawingml/2006/picture">
+                <pic:pic xmlns:pic="http://schemas.openxmlformats.org/drawingml/2006/picture">
+                  <pic:nvPicPr>
+                    <pic:cNvPr id="825556436" name="Picture 1" descr="A computer screen with white text&#10;&#10;Description automatically generated"/>
+                    <pic:cNvPicPr/>
+                  </pic:nvPicPr>
+                  <pic:blipFill>
+                    <a:blip r:embed="rId24"/>
+                    <a:stretch>
+                      <a:fillRect/>
+                    </a:stretch>
+                  </pic:blipFill>
+                  <pic:spPr>
+                    <a:xfrm>
+                      <a:off x="0" y="0"/>
+                      <a:ext cx="5731510" cy="1761490"/>
+                    </a:xfrm>
+                    <a:prstGeom prst="rect">
+                      <a:avLst/>
+                    </a:prstGeom>
+                  </pic:spPr>
+                </pic:pic>
+              </a:graphicData>
+            </a:graphic>
+          </wp:inline>
+        </w:drawing>
+      </w:r>
+      <w:r>
+        <w:rPr>
+          <w:noProof/>
+        </w:rPr>
+        <w:drawing>
+          <wp:inline distT="0" distB="0" distL="0" distR="0" wp14:anchorId="041C109D" wp14:editId="0CAF3652">
+            <wp:extent cx="5731510" cy="3528060"/>
+            <wp:effectExtent l="0" t="0" r="2540" b="0"/>
+            <wp:docPr id="1974626378" name="Picture 1" descr="A screenshot of a computer&#10;&#10;Description automatically generated"/>
+            <wp:cNvGraphicFramePr>
+              <a:graphicFrameLocks xmlns:a="http://schemas.openxmlformats.org/drawingml/2006/main" noChangeAspect="1"/>
+            </wp:cNvGraphicFramePr>
+            <a:graphic xmlns:a="http://schemas.openxmlformats.org/drawingml/2006/main">
+              <a:graphicData uri="http://schemas.openxmlformats.org/drawingml/2006/picture">
+                <pic:pic xmlns:pic="http://schemas.openxmlformats.org/drawingml/2006/picture">
+                  <pic:nvPicPr>
+                    <pic:cNvPr id="1974626378" name="Picture 1" descr="A screenshot of a computer&#10;&#10;Description automatically generated"/>
+                    <pic:cNvPicPr/>
+                  </pic:nvPicPr>
+                  <pic:blipFill>
+                    <a:blip r:embed="rId25"/>
+                    <a:stretch>
+                      <a:fillRect/>
+                    </a:stretch>
+                  </pic:blipFill>
+                  <pic:spPr>
+                    <a:xfrm>
+                      <a:off x="0" y="0"/>
+                      <a:ext cx="5731510" cy="3528060"/>
+                    </a:xfrm>
+                    <a:prstGeom prst="rect">
+                      <a:avLst/>
+                    </a:prstGeom>
+                  </pic:spPr>
+                </pic:pic>
+              </a:graphicData>
+            </a:graphic>
+          </wp:inline>
+        </w:drawing>
+      </w:r>
+      <w:r>
+        <w:rPr>
+          <w:noProof/>
+        </w:rPr>
+        <w:lastRenderedPageBreak/>
+        <w:drawing>
+          <wp:inline distT="0" distB="0" distL="0" distR="0" wp14:anchorId="70101D4D" wp14:editId="30C64F66">
+            <wp:extent cx="5731510" cy="3572510"/>
+            <wp:effectExtent l="0" t="0" r="2540" b="8890"/>
+            <wp:docPr id="660215885" name="Picture 1" descr="A screenshot of a computer&#10;&#10;Description automatically generated"/>
+            <wp:cNvGraphicFramePr>
+              <a:graphicFrameLocks xmlns:a="http://schemas.openxmlformats.org/drawingml/2006/main" noChangeAspect="1"/>
+            </wp:cNvGraphicFramePr>
+            <a:graphic xmlns:a="http://schemas.openxmlformats.org/drawingml/2006/main">
+              <a:graphicData uri="http://schemas.openxmlformats.org/drawingml/2006/picture">
+                <pic:pic xmlns:pic="http://schemas.openxmlformats.org/drawingml/2006/picture">
+                  <pic:nvPicPr>
+                    <pic:cNvPr id="660215885" name="Picture 1" descr="A screenshot of a computer&#10;&#10;Description automatically generated"/>
+                    <pic:cNvPicPr/>
+                  </pic:nvPicPr>
+                  <pic:blipFill>
+                    <a:blip r:embed="rId26"/>
+                    <a:stretch>
+                      <a:fillRect/>
+                    </a:stretch>
+                  </pic:blipFill>
+                  <pic:spPr>
+                    <a:xfrm>
+                      <a:off x="0" y="0"/>
+                      <a:ext cx="5731510" cy="3572510"/>
+                    </a:xfrm>
+                    <a:prstGeom prst="rect">
+                      <a:avLst/>
+                    </a:prstGeom>
+                  </pic:spPr>
+                </pic:pic>
+              </a:graphicData>
+            </a:graphic>
+          </wp:inline>
+        </w:drawing>
+      </w:r>
+      <w:r>
+        <w:rPr>
+          <w:noProof/>
+        </w:rPr>
+        <w:drawing>
+          <wp:inline distT="0" distB="0" distL="0" distR="0" wp14:anchorId="22F24CB6" wp14:editId="23A111D2">
+            <wp:extent cx="5731510" cy="5140325"/>
+            <wp:effectExtent l="0" t="0" r="2540" b="3175"/>
+            <wp:docPr id="847488709" name="Picture 1" descr="A screenshot of a computer&#10;&#10;Description automatically generated"/>
+            <wp:cNvGraphicFramePr>
+              <a:graphicFrameLocks xmlns:a="http://schemas.openxmlformats.org/drawingml/2006/main" noChangeAspect="1"/>
+            </wp:cNvGraphicFramePr>
+            <a:graphic xmlns:a="http://schemas.openxmlformats.org/drawingml/2006/main">
+              <a:graphicData uri="http://schemas.openxmlformats.org/drawingml/2006/picture">
+                <pic:pic xmlns:pic="http://schemas.openxmlformats.org/drawingml/2006/picture">
+                  <pic:nvPicPr>
+                    <pic:cNvPr id="847488709" name="Picture 1" descr="A screenshot of a computer&#10;&#10;Description automatically generated"/>
+                    <pic:cNvPicPr/>
+                  </pic:nvPicPr>
+                  <pic:blipFill>
+                    <a:blip r:embed="rId27"/>
+                    <a:stretch>
+                      <a:fillRect/>
+                    </a:stretch>
+                  </pic:blipFill>
+                  <pic:spPr>
+                    <a:xfrm>
+                      <a:off x="0" y="0"/>
+                      <a:ext cx="5731510" cy="5140325"/>
+                    </a:xfrm>
+                    <a:prstGeom prst="rect">
+                      <a:avLst/>
+                    </a:prstGeom>
+                  </pic:spPr>
+                </pic:pic>
+              </a:graphicData>
+            </a:graphic>
+          </wp:inline>
+        </w:drawing>
+      </w:r>
+      <w:r>
+        <w:rPr>
+          <w:noProof/>
+        </w:rPr>
+        <w:lastRenderedPageBreak/>
+        <w:drawing>
+          <wp:inline distT="0" distB="0" distL="0" distR="0" wp14:anchorId="182C74BB" wp14:editId="4A79497D">
+            <wp:extent cx="5731510" cy="2230755"/>
+            <wp:effectExtent l="0" t="0" r="2540" b="0"/>
+            <wp:docPr id="431299755" name="Picture 1" descr="A computer screen shot of a computer program&#10;&#10;Description automatically generated"/>
+            <wp:cNvGraphicFramePr>
+              <a:graphicFrameLocks xmlns:a="http://schemas.openxmlformats.org/drawingml/2006/main" noChangeAspect="1"/>
+            </wp:cNvGraphicFramePr>
+            <a:graphic xmlns:a="http://schemas.openxmlformats.org/drawingml/2006/main">
+              <a:graphicData uri="http://schemas.openxmlformats.org/drawingml/2006/picture">
+                <pic:pic xmlns:pic="http://schemas.openxmlformats.org/drawingml/2006/picture">
+                  <pic:nvPicPr>
+                    <pic:cNvPr id="431299755" name="Picture 1" descr="A computer screen shot of a computer program&#10;&#10;Description automatically generated"/>
+                    <pic:cNvPicPr/>
+                  </pic:nvPicPr>
+                  <pic:blipFill>
+                    <a:blip r:embed="rId28"/>
+                    <a:stretch>
+                      <a:fillRect/>
+                    </a:stretch>
+                  </pic:blipFill>
+                  <pic:spPr>
+                    <a:xfrm>
+                      <a:off x="0" y="0"/>
+                      <a:ext cx="5731510" cy="2230755"/>
+                    </a:xfrm>
+                    <a:prstGeom prst="rect">
+                      <a:avLst/>
+                    </a:prstGeom>
+                  </pic:spPr>
+                </pic:pic>
+              </a:graphicData>
+            </a:graphic>
+          </wp:inline>
+        </w:drawing>
+      </w:r>
+      <w:r>
+        <w:rPr>
+          <w:noProof/>
+        </w:rPr>
+        <w:drawing>
+          <wp:inline distT="0" distB="0" distL="0" distR="0" wp14:anchorId="2E8C8856" wp14:editId="50DA4D8B">
+            <wp:extent cx="5731510" cy="5085715"/>
+            <wp:effectExtent l="0" t="0" r="2540" b="635"/>
+            <wp:docPr id="199611811" name="Picture 1" descr="A screenshot of a computer program&#10;&#10;Description automatically generated"/>
+            <wp:cNvGraphicFramePr>
+              <a:graphicFrameLocks xmlns:a="http://schemas.openxmlformats.org/drawingml/2006/main" noChangeAspect="1"/>
+            </wp:cNvGraphicFramePr>
+            <a:graphic xmlns:a="http://schemas.openxmlformats.org/drawingml/2006/main">
+              <a:graphicData uri="http://schemas.openxmlformats.org/drawingml/2006/picture">
+                <pic:pic xmlns:pic="http://schemas.openxmlformats.org/drawingml/2006/picture">
+                  <pic:nvPicPr>
+                    <pic:cNvPr id="199611811" name="Picture 1" descr="A screenshot of a computer program&#10;&#10;Description automatically generated"/>
+                    <pic:cNvPicPr/>
+                  </pic:nvPicPr>
+                  <pic:blipFill>
+                    <a:blip r:embed="rId29"/>
+                    <a:stretch>
+                      <a:fillRect/>
+                    </a:stretch>
+                  </pic:blipFill>
+                  <pic:spPr>
+                    <a:xfrm>
+                      <a:off x="0" y="0"/>
+                      <a:ext cx="5731510" cy="5085715"/>
+                    </a:xfrm>
+                    <a:prstGeom prst="rect">
+                      <a:avLst/>
+                    </a:prstGeom>
+                  </pic:spPr>
+                </pic:pic>
+              </a:graphicData>
+            </a:graphic>
+          </wp:inline>
+        </w:drawing>
+      </w:r>
+      <w:r>
+        <w:rPr>
+          <w:noProof/>
+        </w:rPr>
+        <w:lastRenderedPageBreak/>
+        <w:drawing>
+          <wp:inline distT="0" distB="0" distL="0" distR="0" wp14:anchorId="1B747693" wp14:editId="218080CA">
+            <wp:extent cx="5731510" cy="2366645"/>
+            <wp:effectExtent l="0" t="0" r="2540" b="0"/>
+            <wp:docPr id="471267932" name="Picture 1" descr="A screenshot of a computer&#10;&#10;Description automatically generated"/>
+            <wp:cNvGraphicFramePr>
+              <a:graphicFrameLocks xmlns:a="http://schemas.openxmlformats.org/drawingml/2006/main" noChangeAspect="1"/>
+            </wp:cNvGraphicFramePr>
+            <a:graphic xmlns:a="http://schemas.openxmlformats.org/drawingml/2006/main">
+              <a:graphicData uri="http://schemas.openxmlformats.org/drawingml/2006/picture">
+                <pic:pic xmlns:pic="http://schemas.openxmlformats.org/drawingml/2006/picture">
+                  <pic:nvPicPr>
+                    <pic:cNvPr id="471267932" name="Picture 1" descr="A screenshot of a computer&#10;&#10;Description automatically generated"/>
+                    <pic:cNvPicPr/>
+                  </pic:nvPicPr>
+                  <pic:blipFill>
+                    <a:blip r:embed="rId30"/>
+                    <a:stretch>
+                      <a:fillRect/>
+                    </a:stretch>
+                  </pic:blipFill>
+                  <pic:spPr>
+                    <a:xfrm>
+                      <a:off x="0" y="0"/>
+                      <a:ext cx="5731510" cy="2366645"/>
+                    </a:xfrm>
+                    <a:prstGeom prst="rect">
+                      <a:avLst/>
+                    </a:prstGeom>
+                  </pic:spPr>
+                </pic:pic>
+              </a:graphicData>
+            </a:graphic>
+          </wp:inline>
+        </w:drawing>
+      </w:r>
+      <w:r>
+        <w:rPr>
+          <w:noProof/>
+        </w:rPr>
+        <w:drawing>
+          <wp:inline distT="0" distB="0" distL="0" distR="0" wp14:anchorId="3D44204C" wp14:editId="134E5B04">
+            <wp:extent cx="5731510" cy="1941830"/>
+            <wp:effectExtent l="0" t="0" r="2540" b="1270"/>
+            <wp:docPr id="530032918" name="Picture 1" descr="A screenshot of a computer&#10;&#10;Description automatically generated"/>
+            <wp:cNvGraphicFramePr>
+              <a:graphicFrameLocks xmlns:a="http://schemas.openxmlformats.org/drawingml/2006/main" noChangeAspect="1"/>
+            </wp:cNvGraphicFramePr>
+            <a:graphic xmlns:a="http://schemas.openxmlformats.org/drawingml/2006/main">
+              <a:graphicData uri="http://schemas.openxmlformats.org/drawingml/2006/picture">
+                <pic:pic xmlns:pic="http://schemas.openxmlformats.org/drawingml/2006/picture">
+                  <pic:nvPicPr>
+                    <pic:cNvPr id="530032918" name="Picture 1" descr="A screenshot of a computer&#10;&#10;Description automatically generated"/>
+                    <pic:cNvPicPr/>
+                  </pic:nvPicPr>
+                  <pic:blipFill>
+                    <a:blip r:embed="rId31"/>
+                    <a:stretch>
+                      <a:fillRect/>
+                    </a:stretch>
+                  </pic:blipFill>
+                  <pic:spPr>
+                    <a:xfrm>
+                      <a:off x="0" y="0"/>
+                      <a:ext cx="5731510" cy="1941830"/>
                     </a:xfrm>
                     <a:prstGeom prst="rect">
                       <a:avLst/>

</xml_diff>